<commit_message>
User Feedback & UML
</commit_message>
<xml_diff>
--- a/Documentation/User Feedback/Feedback Document.docx
+++ b/Documentation/User Feedback/Feedback Document.docx
@@ -1555,15 +1555,19 @@
           <w:color w:val="auto"/>
           <w:u w:val="single"/>
         </w:rPr>
-        <w:t>Achievement adding</w:t>
-      </w:r>
-    </w:p>
-    <w:p>
-      <w:r>
-        <w:t xml:space="preserve">On the “Progress” page </w:t>
-      </w:r>
-      <w:r>
-        <w:t>delete the achievement you just made.</w:t>
+        <w:t xml:space="preserve">Achievement </w:t>
+      </w:r>
+      <w:r>
+        <w:rPr>
+          <w:color w:val="auto"/>
+          <w:u w:val="single"/>
+        </w:rPr>
+        <w:t>deleting</w:t>
+      </w:r>
+    </w:p>
+    <w:p>
+      <w:r>
+        <w:t>On the “Progress” page delete the achievement you just made.</w:t>
       </w:r>
     </w:p>
     <w:p>

</xml_diff>